<commit_message>
Uploaded new policies as of August 2017.
</commit_message>
<xml_diff>
--- a/assets/doc/Animals in the Setting Policy.docx
+++ b/assets/doc/Animals in the Setting Policy.docx
@@ -85,7 +85,7 @@
               <v:textpath style="font-family:&quot;Arial Black&quot;;font-size:16pt" fitshape="t" trim="t" string="ST AUGUSTINE  OF  CANTERBURY  PRE-SCHOOL "/>
             </v:shape>
           </v:group>
-          <o:OLEObject Type="Embed" ProgID="PBrush" ShapeID="_x0000_s1027" DrawAspect="Content" ObjectID="_1487685991" r:id="rId8"/>
+          <o:OLEObject Type="Embed" ProgID="PBrush" ShapeID="_x0000_s1027" DrawAspect="Content" ObjectID="_1550842166" r:id="rId8"/>
         </w:pict>
       </w:r>
     </w:p>
@@ -655,7 +655,7 @@
       <w:pStyle w:val="Footer"/>
     </w:pPr>
     <w:r>
-      <w:t>Policy reviewed March 2015</w:t>
+      <w:t>Policy reviewed march 2017</w:t>
     </w:r>
   </w:p>
   <w:p>
@@ -1247,7 +1247,7 @@
 </file>
 
 <file path=customXml/itemProps1.xml><?xml version="1.0" encoding="utf-8"?>
-<ds:datastoreItem xmlns:ds="http://schemas.openxmlformats.org/officeDocument/2006/customXml" ds:itemID="{46C1C196-0E7C-4400-B997-6054B1B23E16}">
+<ds:datastoreItem xmlns:ds="http://schemas.openxmlformats.org/officeDocument/2006/customXml" ds:itemID="{AD99E29E-06CE-4343-96ED-F51899C9F96E}">
   <ds:schemaRefs>
     <ds:schemaRef ds:uri="http://schemas.openxmlformats.org/officeDocument/2006/bibliography"/>
   </ds:schemaRefs>

</xml_diff>